<commit_message>
Avance de base de datos
</commit_message>
<xml_diff>
--- a/base de datos/TallerSQL03_Aprendices/Evidencias SQL03.docx
+++ b/base de datos/TallerSQL03_Aprendices/Evidencias SQL03.docx
@@ -11,14 +11,14 @@
         </w:numPr>
       </w:pPr>
       <w:r>
-        <w:t>Crear una base de datos llamada: empresa</w:t>
-      </w:r>
-      <w:r>
-        <w:t>.</w:t>
-      </w:r>
-    </w:p>
-    <w:p>
-      <w:r>
+        <w:t>Crear una base de datos llamada: empresa.</w:t>
+      </w:r>
+    </w:p>
+    <w:p>
+      <w:r>
+        <w:rPr>
+          <w:noProof/>
+        </w:rPr>
         <w:drawing>
           <wp:inline distT="0" distB="0" distL="0" distR="0" wp14:anchorId="50E65F7F" wp14:editId="30EA64FA">
             <wp:extent cx="1638529" cy="905001"/>
@@ -66,14 +66,14 @@
         </w:numPr>
       </w:pPr>
       <w:r>
-        <w:t>Ejecutar el script de SQL llamado Script BD-Taller SQL_03.sql proporcionado por el instructor</w:t>
-      </w:r>
-      <w:r>
-        <w:t>.</w:t>
-      </w:r>
-    </w:p>
-    <w:p>
-      <w:r>
+        <w:t>Ejecutar el script de SQL llamado Script BD-Taller SQL_03.sql proporcionado por el instructor.</w:t>
+      </w:r>
+    </w:p>
+    <w:p>
+      <w:r>
+        <w:rPr>
+          <w:noProof/>
+        </w:rPr>
         <w:drawing>
           <wp:inline distT="0" distB="0" distL="0" distR="0" wp14:anchorId="0ED618F5" wp14:editId="3CDFB7A1">
             <wp:extent cx="5274978" cy="3293745"/>
@@ -121,10 +121,7 @@
         </w:numPr>
       </w:pPr>
       <w:r>
-        <w:t>Corregir los posibles errores que se produzcan al ejecutar el script, se deben analizar los errores que salgan y corregirlos con la sintaxis correcta para ejecutarlo de nuevo. Se debe mostrar evidencia en el documento de los errores corregidos</w:t>
-      </w:r>
-      <w:r>
-        <w:t>.</w:t>
+        <w:t>Corregir los posibles errores que se produzcan al ejecutar el script, se deben analizar los errores que salgan y corregirlos con la sintaxis correcta para ejecutarlo de nuevo. Se debe mostrar evidencia en el documento de los errores corregidos.</w:t>
       </w:r>
     </w:p>
     <w:p>
@@ -138,6 +135,9 @@
     </w:p>
     <w:p>
       <w:r>
+        <w:rPr>
+          <w:noProof/>
+        </w:rPr>
         <w:lastRenderedPageBreak/>
         <w:drawing>
           <wp:inline distT="0" distB="0" distL="0" distR="0" wp14:anchorId="7FA06752" wp14:editId="47A8B06C">
@@ -189,6 +189,9 @@
     </w:p>
     <w:p>
       <w:r>
+        <w:rPr>
+          <w:noProof/>
+        </w:rPr>
         <w:drawing>
           <wp:inline distT="0" distB="0" distL="0" distR="0" wp14:anchorId="020FB82B" wp14:editId="3018E891">
             <wp:extent cx="3086531" cy="2486372"/>
@@ -243,6 +246,9 @@
         <w:pStyle w:val="Prrafodelista"/>
       </w:pPr>
       <w:r>
+        <w:rPr>
+          <w:noProof/>
+        </w:rPr>
         <w:drawing>
           <wp:inline distT="0" distB="0" distL="0" distR="0" wp14:anchorId="0F38D6C2" wp14:editId="12938C33">
             <wp:extent cx="3038899" cy="971686"/>
@@ -314,6 +320,9 @@
         <w:pStyle w:val="Prrafodelista"/>
       </w:pPr>
       <w:r>
+        <w:rPr>
+          <w:noProof/>
+        </w:rPr>
         <w:lastRenderedPageBreak/>
         <w:drawing>
           <wp:inline distT="0" distB="0" distL="0" distR="0" wp14:anchorId="41762B16" wp14:editId="6D5FCB6C">
@@ -370,6 +379,9 @@
     </w:p>
     <w:p>
       <w:r>
+        <w:rPr>
+          <w:noProof/>
+        </w:rPr>
         <w:drawing>
           <wp:inline distT="0" distB="0" distL="0" distR="0" wp14:anchorId="5D7CCA47" wp14:editId="1768E1F5">
             <wp:extent cx="3334215" cy="1181265"/>
@@ -422,6 +434,9 @@
     </w:p>
     <w:p>
       <w:r>
+        <w:rPr>
+          <w:noProof/>
+        </w:rPr>
         <w:drawing>
           <wp:inline distT="0" distB="0" distL="0" distR="0" wp14:anchorId="2823A24C" wp14:editId="7A15F308">
             <wp:extent cx="2838846" cy="1209844"/>
@@ -479,6 +494,9 @@
         <w:pStyle w:val="Prrafodelista"/>
       </w:pPr>
       <w:r>
+        <w:rPr>
+          <w:noProof/>
+        </w:rPr>
         <w:drawing>
           <wp:inline distT="0" distB="0" distL="0" distR="0" wp14:anchorId="2941A1C5" wp14:editId="55E7C015">
             <wp:extent cx="3229426" cy="1524213"/>
@@ -542,6 +560,9 @@
         <w:pStyle w:val="Prrafodelista"/>
       </w:pPr>
       <w:r>
+        <w:rPr>
+          <w:noProof/>
+        </w:rPr>
         <w:lastRenderedPageBreak/>
         <w:drawing>
           <wp:inline distT="0" distB="0" distL="0" distR="0" wp14:anchorId="5F5E5751" wp14:editId="4148A2D4">
@@ -618,6 +639,9 @@
     </w:p>
     <w:p>
       <w:r>
+        <w:rPr>
+          <w:noProof/>
+        </w:rPr>
         <w:drawing>
           <wp:inline distT="0" distB="0" distL="0" distR="0" wp14:anchorId="3B20EF3D" wp14:editId="7986B80B">
             <wp:extent cx="4591691" cy="1247949"/>
@@ -660,6 +684,9 @@
     </w:p>
     <w:p>
       <w:r>
+        <w:rPr>
+          <w:noProof/>
+        </w:rPr>
         <w:drawing>
           <wp:inline distT="0" distB="0" distL="0" distR="0" wp14:anchorId="1D6CA754" wp14:editId="76232881">
             <wp:extent cx="5612130" cy="1350010"/>
@@ -702,6 +729,9 @@
     </w:p>
     <w:p>
       <w:r>
+        <w:rPr>
+          <w:noProof/>
+        </w:rPr>
         <w:drawing>
           <wp:inline distT="0" distB="0" distL="0" distR="0" wp14:anchorId="2A185669" wp14:editId="484A4B22">
             <wp:extent cx="5612130" cy="1095375"/>
@@ -744,6 +774,9 @@
     </w:p>
     <w:p>
       <w:r>
+        <w:rPr>
+          <w:noProof/>
+        </w:rPr>
         <w:lastRenderedPageBreak/>
         <w:drawing>
           <wp:inline distT="0" distB="0" distL="0" distR="0" wp14:anchorId="7E169E6F" wp14:editId="4F096567">
@@ -787,6 +820,9 @@
     </w:p>
     <w:p>
       <w:r>
+        <w:rPr>
+          <w:noProof/>
+        </w:rPr>
         <w:drawing>
           <wp:inline distT="0" distB="0" distL="0" distR="0" wp14:anchorId="0D86DAA7" wp14:editId="7A4F88FF">
             <wp:extent cx="5612130" cy="1395730"/>
@@ -836,14 +872,14 @@
         </w:numPr>
       </w:pPr>
       <w:r>
-        <w:t>En el archivo anterior, no se encuentran sentencias SQL para poder ingresar datos en la tabla: EMPLEADO_PROYECTO, para ello el aprendiz deberá abrir el archivo: Datos_BD_empresa.xlsx y sacar de allí los datos de dicha tabla para poderlos ingresar a la BD. Pero para ello, se deberán realizar investigaciones en internet para saber cómo se pueden importar dichos datos desde un archivo de Excel. El aprendiz deberá realizar este proceso para poder ingresar los registros a la tabla EMPLEADO_PROYECTO</w:t>
-      </w:r>
-      <w:r>
-        <w:t>.</w:t>
-      </w:r>
-    </w:p>
-    <w:p>
-      <w:r>
+        <w:t>En el archivo anterior, no se encuentran sentencias SQL para poder ingresar datos en la tabla: EMPLEADO_PROYECTO, para ello el aprendiz deberá abrir el archivo: Datos_BD_empresa.xlsx y sacar de allí los datos de dicha tabla para poderlos ingresar a la BD. Pero para ello, se deberán realizar investigaciones en internet para saber cómo se pueden importar dichos datos desde un archivo de Excel. El aprendiz deberá realizar este proceso para poder ingresar los registros a la tabla EMPLEADO_PROYECTO.</w:t>
+      </w:r>
+    </w:p>
+    <w:p>
+      <w:r>
+        <w:rPr>
+          <w:noProof/>
+        </w:rPr>
         <w:drawing>
           <wp:inline distT="0" distB="0" distL="0" distR="0" wp14:anchorId="20801680" wp14:editId="25B103DB">
             <wp:extent cx="5612130" cy="2884170"/>
@@ -892,10 +928,7 @@
       </w:pPr>
       <w:r>
         <w:lastRenderedPageBreak/>
-        <w:t>Realizar pantallazos mostrando los registros que se ingresaron a la base de datos por cada tabla</w:t>
-      </w:r>
-      <w:r>
-        <w:t>.</w:t>
+        <w:t>Realizar pantallazos mostrando los registros que se ingresaron a la base de datos por cada tabla.</w:t>
       </w:r>
     </w:p>
     <w:p>
@@ -908,10 +941,7 @@
         <w:pStyle w:val="Ttulo2"/>
       </w:pPr>
       <w:r>
-        <w:t>Ejercicios Operadores Relacionales</w:t>
-      </w:r>
-      <w:r>
-        <w:t>.</w:t>
+        <w:t>Ejercicios Operadores Relacionales.</w:t>
       </w:r>
     </w:p>
     <w:p>
@@ -923,10 +953,7 @@
         </w:numPr>
       </w:pPr>
       <w:r>
-        <w:t>Seleccionar empleados cuya experiencia sea menor o igual a 2 años</w:t>
-      </w:r>
-      <w:r>
-        <w:t>.</w:t>
+        <w:t>Seleccionar empleados cuya experiencia sea menor o igual a 2 años.</w:t>
       </w:r>
     </w:p>
     <w:p>
@@ -941,6 +968,9 @@
     </w:p>
     <w:p>
       <w:r>
+        <w:rPr>
+          <w:noProof/>
+        </w:rPr>
         <w:drawing>
           <wp:inline distT="0" distB="0" distL="0" distR="0" wp14:anchorId="26F72609" wp14:editId="70D99A2D">
             <wp:extent cx="5612130" cy="593725"/>
@@ -987,16 +1017,7 @@
         </w:numPr>
       </w:pPr>
       <w:r>
-        <w:t xml:space="preserve">Seleccionar dependientes menores a </w:t>
-      </w:r>
-      <w:r>
-        <w:t>20</w:t>
-      </w:r>
-      <w:r>
-        <w:t xml:space="preserve"> años</w:t>
-      </w:r>
-      <w:r>
-        <w:t>.</w:t>
+        <w:t>Seleccionar dependientes menores a 20 años.</w:t>
       </w:r>
     </w:p>
     <w:p>
@@ -1024,6 +1045,9 @@
     </w:p>
     <w:p>
       <w:r>
+        <w:rPr>
+          <w:noProof/>
+        </w:rPr>
         <w:drawing>
           <wp:inline distT="0" distB="0" distL="0" distR="0" wp14:anchorId="7F0EDD4E" wp14:editId="00074BF6">
             <wp:extent cx="5612130" cy="383540"/>
@@ -1070,10 +1094,7 @@
         </w:numPr>
       </w:pPr>
       <w:r>
-        <w:t>Seleccionar empleados con salario mayor o igual a 1’000.000</w:t>
-      </w:r>
-      <w:r>
-        <w:t>.</w:t>
+        <w:t>Seleccionar empleados con salario mayor o igual a 1’000.000.</w:t>
       </w:r>
     </w:p>
     <w:p>
@@ -1093,6 +1114,9 @@
     </w:p>
     <w:p>
       <w:r>
+        <w:rPr>
+          <w:noProof/>
+        </w:rPr>
         <w:drawing>
           <wp:inline distT="0" distB="0" distL="0" distR="0" wp14:anchorId="0DCDCBFA" wp14:editId="4D5778A1">
             <wp:extent cx="5612130" cy="1189990"/>
@@ -1139,10 +1163,7 @@
         </w:numPr>
       </w:pPr>
       <w:r>
-        <w:t>Seleccionar los dependientes que no tengan parentesco “sobrino”</w:t>
-      </w:r>
-      <w:r>
-        <w:t>.</w:t>
+        <w:t>Seleccionar los dependientes que no tengan parentesco “sobrino”.</w:t>
       </w:r>
     </w:p>
     <w:p>
@@ -1170,6 +1191,9 @@
     </w:p>
     <w:p>
       <w:r>
+        <w:rPr>
+          <w:noProof/>
+        </w:rPr>
         <w:lastRenderedPageBreak/>
         <w:drawing>
           <wp:inline distT="0" distB="0" distL="0" distR="0" wp14:anchorId="75ABD5B2" wp14:editId="35ED26EB">
@@ -1226,10 +1250,7 @@
         </w:numPr>
       </w:pPr>
       <w:r>
-        <w:t>Seleccionar los empleados del área de ventas y del área de investigación</w:t>
-      </w:r>
-      <w:r>
-        <w:t>.</w:t>
+        <w:t>Seleccionar los empleados del área de ventas y del área de investigación.</w:t>
       </w:r>
     </w:p>
     <w:p>
@@ -1334,6 +1355,9 @@
     </w:p>
     <w:p>
       <w:r>
+        <w:rPr>
+          <w:noProof/>
+        </w:rPr>
         <w:drawing>
           <wp:inline distT="0" distB="0" distL="0" distR="0" wp14:anchorId="7CAEBFC6" wp14:editId="57001414">
             <wp:extent cx="1867161" cy="1648055"/>
@@ -1381,16 +1405,7 @@
         </w:numPr>
       </w:pPr>
       <w:r>
-        <w:t>Seleccionar los empleados que estén activos o tengan un salario mayor a $</w:t>
-      </w:r>
-      <w:r>
-        <w:t>1’0</w:t>
-      </w:r>
-      <w:r>
-        <w:t>00.000 pero no las dos condiciones al tiempo</w:t>
-      </w:r>
-      <w:r>
-        <w:t>.</w:t>
+        <w:t>Seleccionar los empleados que estén activos o tengan un salario mayor a $1’000.000 pero no las dos condiciones al tiempo.</w:t>
       </w:r>
     </w:p>
     <w:p>
@@ -1410,14 +1425,14 @@
     </w:p>
     <w:p>
       <w:r>
-        <w:t>X</w:t>
-      </w:r>
-      <w:r>
-        <w:t>OR ACTIVO = 1;</w:t>
-      </w:r>
-    </w:p>
-    <w:p>
-      <w:r>
+        <w:t>XOR ACTIVO = 1;</w:t>
+      </w:r>
+    </w:p>
+    <w:p>
+      <w:r>
+        <w:rPr>
+          <w:noProof/>
+        </w:rPr>
         <w:drawing>
           <wp:inline distT="0" distB="0" distL="0" distR="0" wp14:anchorId="0C292EA0" wp14:editId="135EEE2F">
             <wp:extent cx="5612130" cy="652145"/>
@@ -1466,10 +1481,7 @@
       </w:pPr>
       <w:r>
         <w:lastRenderedPageBreak/>
-        <w:t>Seleccionar los empleados que tengan 10 años de experiencia o que el salario sea menos a $1’000.000</w:t>
-      </w:r>
-      <w:r>
-        <w:t>.</w:t>
+        <w:t>Seleccionar los empleados que tengan 10 años de experiencia o que el salario sea menos a $1’000.000.</w:t>
       </w:r>
     </w:p>
     <w:p>
@@ -1494,6 +1506,9 @@
     </w:p>
     <w:p>
       <w:r>
+        <w:rPr>
+          <w:noProof/>
+        </w:rPr>
         <w:drawing>
           <wp:inline distT="0" distB="0" distL="0" distR="0" wp14:anchorId="4DF3B7EE" wp14:editId="5200352C">
             <wp:extent cx="5612130" cy="386080"/>
@@ -1541,10 +1556,7 @@
         </w:numPr>
       </w:pPr>
       <w:r>
-        <w:t>Seleccionar los dependientes que no son mujeres</w:t>
-      </w:r>
-      <w:r>
-        <w:t>.</w:t>
+        <w:t>Seleccionar los dependientes que no son mujeres.</w:t>
       </w:r>
     </w:p>
     <w:p>
@@ -1572,6 +1584,9 @@
     </w:p>
     <w:p>
       <w:r>
+        <w:rPr>
+          <w:noProof/>
+        </w:rPr>
         <w:drawing>
           <wp:inline distT="0" distB="0" distL="0" distR="0" wp14:anchorId="1C208C84" wp14:editId="541EA9BE">
             <wp:extent cx="5612130" cy="918845"/>
@@ -1686,6 +1701,9 @@
     </w:p>
     <w:p>
       <w:r>
+        <w:rPr>
+          <w:noProof/>
+        </w:rPr>
         <w:drawing>
           <wp:inline distT="0" distB="0" distL="0" distR="0" wp14:anchorId="70655B25" wp14:editId="7B668489">
             <wp:extent cx="3905795" cy="504895"/>
@@ -1733,10 +1751,7 @@
         </w:numPr>
       </w:pPr>
       <w:r>
-        <w:t>Mostrar el resultado de sumarle dos años de experiencia al empleado Diego Orozco</w:t>
-      </w:r>
-      <w:r>
-        <w:t>.</w:t>
+        <w:t>Mostrar el resultado de sumarle dos años de experiencia al empleado Diego Orozco.</w:t>
       </w:r>
     </w:p>
     <w:p>
@@ -1775,6 +1790,9 @@
     </w:p>
     <w:p>
       <w:r>
+        <w:rPr>
+          <w:noProof/>
+        </w:rPr>
         <w:drawing>
           <wp:inline distT="0" distB="0" distL="0" distR="0" wp14:anchorId="166AA04A" wp14:editId="1393FF7E">
             <wp:extent cx="3505689" cy="514422"/>
@@ -1868,6 +1886,9 @@
     </w:p>
     <w:p>
       <w:r>
+        <w:rPr>
+          <w:noProof/>
+        </w:rPr>
         <w:drawing>
           <wp:inline distT="0" distB="0" distL="0" distR="0" wp14:anchorId="1BD37628" wp14:editId="1A688FEF">
             <wp:extent cx="2657846" cy="543001"/>
@@ -1960,6 +1981,9 @@
     </w:p>
     <w:p>
       <w:r>
+        <w:rPr>
+          <w:noProof/>
+        </w:rPr>
         <w:drawing>
           <wp:inline distT="0" distB="0" distL="0" distR="0" wp14:anchorId="12446C18" wp14:editId="65F37D67">
             <wp:extent cx="2610214" cy="447737"/>
@@ -1996,9 +2020,1061 @@
           </wp:inline>
         </w:drawing>
       </w:r>
+    </w:p>
+    <w:p/>
+    <w:p>
+      <w:pPr>
+        <w:pStyle w:val="Ttulo2"/>
+      </w:pPr>
+      <w:r>
+        <w:t>Desarrollar las siguientes consultas</w:t>
+      </w:r>
+      <w:r>
+        <w:t>.</w:t>
+      </w:r>
+    </w:p>
+    <w:p/>
+    <w:p>
+      <w:pPr>
+        <w:pStyle w:val="Ttulo3"/>
+        <w:numPr>
+          <w:ilvl w:val="0"/>
+          <w:numId w:val="6"/>
+        </w:numPr>
+      </w:pPr>
+      <w:r>
+        <w:t>Obtener los empleados donde el nombre o el apellido tengan por primera letra una "D".</w:t>
+      </w:r>
+    </w:p>
+    <w:p>
+      <w:r>
+        <w:t xml:space="preserve">SELECT NOMBRE, APELLIDO </w:t>
+      </w:r>
+    </w:p>
+    <w:p>
+      <w:r>
+        <w:t xml:space="preserve">FROM empleado </w:t>
+      </w:r>
+    </w:p>
+    <w:p>
+      <w:r>
+        <w:t>WHERE NOMBRE LIKE 'D%'</w:t>
+      </w:r>
+    </w:p>
+    <w:p>
+      <w:r>
+        <w:t>OR APELLIDO LIKE 'D%';</w:t>
+      </w:r>
+    </w:p>
+    <w:p/>
+    <w:p>
+      <w:r>
+        <w:lastRenderedPageBreak/>
+        <w:drawing>
+          <wp:inline distT="0" distB="0" distL="0" distR="0" wp14:anchorId="3A3B4DB1" wp14:editId="10205AF1">
+            <wp:extent cx="1867161" cy="2734057"/>
+            <wp:effectExtent l="0" t="0" r="0" b="9525"/>
+            <wp:docPr id="9" name="Imagen 9"/>
+            <wp:cNvGraphicFramePr>
+              <a:graphicFrameLocks xmlns:a="http://schemas.openxmlformats.org/drawingml/2006/main" noChangeAspect="1"/>
+            </wp:cNvGraphicFramePr>
+            <a:graphic xmlns:a="http://schemas.openxmlformats.org/drawingml/2006/main">
+              <a:graphicData uri="http://schemas.openxmlformats.org/drawingml/2006/picture">
+                <pic:pic xmlns:pic="http://schemas.openxmlformats.org/drawingml/2006/picture">
+                  <pic:nvPicPr>
+                    <pic:cNvPr id="1" name=""/>
+                    <pic:cNvPicPr/>
+                  </pic:nvPicPr>
+                  <pic:blipFill>
+                    <a:blip r:embed="rId33"/>
+                    <a:stretch>
+                      <a:fillRect/>
+                    </a:stretch>
+                  </pic:blipFill>
+                  <pic:spPr>
+                    <a:xfrm>
+                      <a:off x="0" y="0"/>
+                      <a:ext cx="1867161" cy="2734057"/>
+                    </a:xfrm>
+                    <a:prstGeom prst="rect">
+                      <a:avLst/>
+                    </a:prstGeom>
+                  </pic:spPr>
+                </pic:pic>
+              </a:graphicData>
+            </a:graphic>
+          </wp:inline>
+        </w:drawing>
+      </w:r>
+    </w:p>
+    <w:p/>
+    <w:p>
+      <w:pPr>
+        <w:pStyle w:val="Ttulo3"/>
+        <w:numPr>
+          <w:ilvl w:val="0"/>
+          <w:numId w:val="6"/>
+        </w:numPr>
+      </w:pPr>
+      <w:r>
+        <w:t>Obtener el nombre de los empleados que tienen 1, 2 o 3 años de experiencia.</w:t>
+      </w:r>
+    </w:p>
+    <w:p>
+      <w:r>
+        <w:t>SELECT NOMBRE, ANNOS_EXPERIENCIA</w:t>
+      </w:r>
+    </w:p>
+    <w:p>
+      <w:r>
+        <w:t>FROM empleado</w:t>
+      </w:r>
+    </w:p>
+    <w:p>
+      <w:r>
+        <w:t>WHERE ANNOS_EXPERIENCIA = 1</w:t>
+      </w:r>
+    </w:p>
+    <w:p>
+      <w:r>
+        <w:t>OR ANNOS_EXPERIENCIA = 2</w:t>
+      </w:r>
+    </w:p>
+    <w:p>
+      <w:r>
+        <w:t>OR ANNOS_EXPERIENCIA = 3;</w:t>
+      </w:r>
+    </w:p>
+    <w:p>
+      <w:r>
+        <w:drawing>
+          <wp:inline distT="0" distB="0" distL="0" distR="0" wp14:anchorId="6C915107" wp14:editId="1DDE6751">
+            <wp:extent cx="2953162" cy="3191320"/>
+            <wp:effectExtent l="0" t="0" r="0" b="9525"/>
+            <wp:docPr id="23" name="Imagen 23"/>
+            <wp:cNvGraphicFramePr>
+              <a:graphicFrameLocks xmlns:a="http://schemas.openxmlformats.org/drawingml/2006/main" noChangeAspect="1"/>
+            </wp:cNvGraphicFramePr>
+            <a:graphic xmlns:a="http://schemas.openxmlformats.org/drawingml/2006/main">
+              <a:graphicData uri="http://schemas.openxmlformats.org/drawingml/2006/picture">
+                <pic:pic xmlns:pic="http://schemas.openxmlformats.org/drawingml/2006/picture">
+                  <pic:nvPicPr>
+                    <pic:cNvPr id="1" name=""/>
+                    <pic:cNvPicPr/>
+                  </pic:nvPicPr>
+                  <pic:blipFill>
+                    <a:blip r:embed="rId34"/>
+                    <a:stretch>
+                      <a:fillRect/>
+                    </a:stretch>
+                  </pic:blipFill>
+                  <pic:spPr>
+                    <a:xfrm>
+                      <a:off x="0" y="0"/>
+                      <a:ext cx="2953162" cy="3191320"/>
+                    </a:xfrm>
+                    <a:prstGeom prst="rect">
+                      <a:avLst/>
+                    </a:prstGeom>
+                  </pic:spPr>
+                </pic:pic>
+              </a:graphicData>
+            </a:graphic>
+          </wp:inline>
+        </w:drawing>
+      </w:r>
+    </w:p>
+    <w:p/>
+    <w:p>
+      <w:pPr>
+        <w:pStyle w:val="Ttulo3"/>
+        <w:numPr>
+          <w:ilvl w:val="0"/>
+          <w:numId w:val="6"/>
+        </w:numPr>
+      </w:pPr>
+      <w:r>
+        <w:t>Obtener todos los datos de aquellos empleados que no registran ninguna dirección</w:t>
+      </w:r>
+      <w:r>
+        <w:t>.</w:t>
+      </w:r>
+    </w:p>
+    <w:p>
+      <w:r>
+        <w:t>SELECT *</w:t>
+      </w:r>
+    </w:p>
+    <w:p>
+      <w:r>
+        <w:t>FROM empleado</w:t>
+      </w:r>
+    </w:p>
+    <w:p>
+      <w:r>
+        <w:t>WHERE DIRECCION IS NULL;</w:t>
+      </w:r>
+    </w:p>
+    <w:p>
+      <w:r>
+        <w:drawing>
+          <wp:inline distT="0" distB="0" distL="0" distR="0" wp14:anchorId="0AD98AA5" wp14:editId="62B7EF4E">
+            <wp:extent cx="5612130" cy="942975"/>
+            <wp:effectExtent l="0" t="0" r="7620" b="9525"/>
+            <wp:docPr id="24" name="Imagen 24"/>
+            <wp:cNvGraphicFramePr>
+              <a:graphicFrameLocks xmlns:a="http://schemas.openxmlformats.org/drawingml/2006/main" noChangeAspect="1"/>
+            </wp:cNvGraphicFramePr>
+            <a:graphic xmlns:a="http://schemas.openxmlformats.org/drawingml/2006/main">
+              <a:graphicData uri="http://schemas.openxmlformats.org/drawingml/2006/picture">
+                <pic:pic xmlns:pic="http://schemas.openxmlformats.org/drawingml/2006/picture">
+                  <pic:nvPicPr>
+                    <pic:cNvPr id="1" name=""/>
+                    <pic:cNvPicPr/>
+                  </pic:nvPicPr>
+                  <pic:blipFill>
+                    <a:blip r:embed="rId35"/>
+                    <a:stretch>
+                      <a:fillRect/>
+                    </a:stretch>
+                  </pic:blipFill>
+                  <pic:spPr>
+                    <a:xfrm>
+                      <a:off x="0" y="0"/>
+                      <a:ext cx="5612130" cy="942975"/>
+                    </a:xfrm>
+                    <a:prstGeom prst="rect">
+                      <a:avLst/>
+                    </a:prstGeom>
+                  </pic:spPr>
+                </pic:pic>
+              </a:graphicData>
+            </a:graphic>
+          </wp:inline>
+        </w:drawing>
+      </w:r>
+    </w:p>
+    <w:p/>
+    <w:p>
+      <w:pPr>
+        <w:pStyle w:val="Ttulo3"/>
+        <w:numPr>
+          <w:ilvl w:val="0"/>
+          <w:numId w:val="6"/>
+        </w:numPr>
+      </w:pPr>
+      <w:r>
+        <w:t>Obtener los números de cédula de los empleados que tienen salario mayor a 2.000.000 o que son mayores de 30 años</w:t>
+      </w:r>
+      <w:r>
+        <w:t>.</w:t>
+      </w:r>
+    </w:p>
+    <w:p>
+      <w:r>
+        <w:t>SELECT *</w:t>
+      </w:r>
+    </w:p>
+    <w:p>
+      <w:r>
+        <w:t>FROM empleado</w:t>
+      </w:r>
+    </w:p>
+    <w:p>
+      <w:r>
+        <w:t>WHERE SALARIO &gt; 2000000</w:t>
+      </w:r>
+    </w:p>
+    <w:p>
+      <w:r>
+        <w:t xml:space="preserve">OR </w:t>
+      </w:r>
+      <w:proofErr w:type="gramStart"/>
+      <w:r>
+        <w:t>TIMESTAMPDIFF(</w:t>
+      </w:r>
+      <w:proofErr w:type="gramEnd"/>
+      <w:r>
+        <w:t>YEAR, FECHA_NCTO, CURDATE()) &gt; 30;</w:t>
+      </w:r>
+    </w:p>
+    <w:p>
+      <w:r>
+        <w:drawing>
+          <wp:inline distT="0" distB="0" distL="0" distR="0" wp14:anchorId="06EE364F" wp14:editId="43B9348D">
+            <wp:extent cx="5612130" cy="1800860"/>
+            <wp:effectExtent l="0" t="0" r="7620" b="8890"/>
+            <wp:docPr id="26" name="Imagen 26"/>
+            <wp:cNvGraphicFramePr>
+              <a:graphicFrameLocks xmlns:a="http://schemas.openxmlformats.org/drawingml/2006/main" noChangeAspect="1"/>
+            </wp:cNvGraphicFramePr>
+            <a:graphic xmlns:a="http://schemas.openxmlformats.org/drawingml/2006/main">
+              <a:graphicData uri="http://schemas.openxmlformats.org/drawingml/2006/picture">
+                <pic:pic xmlns:pic="http://schemas.openxmlformats.org/drawingml/2006/picture">
+                  <pic:nvPicPr>
+                    <pic:cNvPr id="1" name=""/>
+                    <pic:cNvPicPr/>
+                  </pic:nvPicPr>
+                  <pic:blipFill>
+                    <a:blip r:embed="rId36"/>
+                    <a:stretch>
+                      <a:fillRect/>
+                    </a:stretch>
+                  </pic:blipFill>
+                  <pic:spPr>
+                    <a:xfrm>
+                      <a:off x="0" y="0"/>
+                      <a:ext cx="5612130" cy="1800860"/>
+                    </a:xfrm>
+                    <a:prstGeom prst="rect">
+                      <a:avLst/>
+                    </a:prstGeom>
+                  </pic:spPr>
+                </pic:pic>
+              </a:graphicData>
+            </a:graphic>
+          </wp:inline>
+        </w:drawing>
+      </w:r>
+    </w:p>
+    <w:p/>
+    <w:p>
+      <w:pPr>
+        <w:pStyle w:val="Ttulo3"/>
+        <w:numPr>
+          <w:ilvl w:val="0"/>
+          <w:numId w:val="6"/>
+        </w:numPr>
+      </w:pPr>
+      <w:r>
+        <w:t>Seleccionar los proyectos donde hayan trabajado empleados del área de ventas</w:t>
+      </w:r>
+      <w:r>
+        <w:t>.</w:t>
+      </w:r>
+    </w:p>
+    <w:p>
+      <w:r>
+        <w:t xml:space="preserve"> </w:t>
+      </w:r>
+      <w:r>
+        <w:t xml:space="preserve">SELECT </w:t>
+      </w:r>
+      <w:proofErr w:type="spellStart"/>
+      <w:proofErr w:type="gramStart"/>
+      <w:r>
+        <w:t>empleado.NOMBRE</w:t>
+      </w:r>
+      <w:proofErr w:type="spellEnd"/>
+      <w:proofErr w:type="gramEnd"/>
+      <w:r>
+        <w:t xml:space="preserve">, </w:t>
+      </w:r>
+      <w:proofErr w:type="spellStart"/>
+      <w:r>
+        <w:t>area.NOMBRE_AREA</w:t>
+      </w:r>
+      <w:proofErr w:type="spellEnd"/>
+      <w:r>
+        <w:t xml:space="preserve">, </w:t>
+      </w:r>
+      <w:proofErr w:type="spellStart"/>
+      <w:r>
+        <w:t>proyecto.NOMBRE_PROYECTO</w:t>
+      </w:r>
+      <w:proofErr w:type="spellEnd"/>
+    </w:p>
+    <w:p>
+      <w:r>
+        <w:t xml:space="preserve">FROM proyecto </w:t>
+      </w:r>
+    </w:p>
+    <w:p>
+      <w:r>
+        <w:t xml:space="preserve">JOIN </w:t>
+      </w:r>
+      <w:proofErr w:type="spellStart"/>
+      <w:r>
+        <w:t>empleado_proyecto</w:t>
+      </w:r>
+      <w:proofErr w:type="spellEnd"/>
+      <w:r>
+        <w:t xml:space="preserve"> </w:t>
+      </w:r>
+    </w:p>
+    <w:p>
+      <w:r>
+        <w:t xml:space="preserve">ON </w:t>
+      </w:r>
+      <w:proofErr w:type="spellStart"/>
+      <w:proofErr w:type="gramStart"/>
+      <w:r>
+        <w:t>proyecto.NUMERO</w:t>
+      </w:r>
+      <w:proofErr w:type="gramEnd"/>
+      <w:r>
+        <w:t>_PROYECTO</w:t>
+      </w:r>
+      <w:proofErr w:type="spellEnd"/>
+      <w:r>
+        <w:t xml:space="preserve"> = </w:t>
+      </w:r>
+      <w:proofErr w:type="spellStart"/>
+      <w:r>
+        <w:t>empleado_proyecto.FK_NUMERO_PROYECTO</w:t>
+      </w:r>
+      <w:proofErr w:type="spellEnd"/>
+    </w:p>
+    <w:p>
+      <w:r>
+        <w:t xml:space="preserve">JOIN empleado </w:t>
+      </w:r>
+    </w:p>
+    <w:p>
+      <w:r>
+        <w:t xml:space="preserve">ON </w:t>
+      </w:r>
+      <w:proofErr w:type="spellStart"/>
+      <w:r>
+        <w:t>empleado_proyecto.FK_CEDULA_EMPLEADO</w:t>
+      </w:r>
+      <w:proofErr w:type="spellEnd"/>
+      <w:r>
+        <w:t xml:space="preserve"> = </w:t>
+      </w:r>
+      <w:proofErr w:type="spellStart"/>
+      <w:proofErr w:type="gramStart"/>
+      <w:r>
+        <w:t>empleado.CEDULA</w:t>
+      </w:r>
+      <w:proofErr w:type="gramEnd"/>
+      <w:r>
+        <w:t>_EMPLEADO</w:t>
+      </w:r>
+      <w:proofErr w:type="spellEnd"/>
+    </w:p>
+    <w:p>
+      <w:r>
+        <w:lastRenderedPageBreak/>
+        <w:t xml:space="preserve">JOIN </w:t>
+      </w:r>
+      <w:proofErr w:type="spellStart"/>
+      <w:r>
+        <w:t>area</w:t>
+      </w:r>
+      <w:proofErr w:type="spellEnd"/>
+    </w:p>
+    <w:p>
+      <w:r>
+        <w:t xml:space="preserve">ON </w:t>
+      </w:r>
+      <w:proofErr w:type="spellStart"/>
+      <w:r>
+        <w:t>empleado.FK_NUMERO_AREA</w:t>
+      </w:r>
+      <w:proofErr w:type="spellEnd"/>
+      <w:r>
+        <w:t xml:space="preserve"> = </w:t>
+      </w:r>
+      <w:proofErr w:type="spellStart"/>
+      <w:proofErr w:type="gramStart"/>
+      <w:r>
+        <w:t>area.NUMERO</w:t>
+      </w:r>
+      <w:proofErr w:type="gramEnd"/>
+      <w:r>
+        <w:t>_AREA</w:t>
+      </w:r>
+      <w:proofErr w:type="spellEnd"/>
+    </w:p>
+    <w:p>
+      <w:r>
+        <w:t>WHERE NOMBRE_AREA = 'Ventas';</w:t>
+      </w:r>
+    </w:p>
+    <w:p>
+      <w:r>
+        <w:drawing>
+          <wp:inline distT="0" distB="0" distL="0" distR="0" wp14:anchorId="7EBC34A9" wp14:editId="153D313B">
+            <wp:extent cx="2810267" cy="2372056"/>
+            <wp:effectExtent l="0" t="0" r="9525" b="9525"/>
+            <wp:docPr id="32" name="Imagen 32"/>
+            <wp:cNvGraphicFramePr>
+              <a:graphicFrameLocks xmlns:a="http://schemas.openxmlformats.org/drawingml/2006/main" noChangeAspect="1"/>
+            </wp:cNvGraphicFramePr>
+            <a:graphic xmlns:a="http://schemas.openxmlformats.org/drawingml/2006/main">
+              <a:graphicData uri="http://schemas.openxmlformats.org/drawingml/2006/picture">
+                <pic:pic xmlns:pic="http://schemas.openxmlformats.org/drawingml/2006/picture">
+                  <pic:nvPicPr>
+                    <pic:cNvPr id="1" name=""/>
+                    <pic:cNvPicPr/>
+                  </pic:nvPicPr>
+                  <pic:blipFill>
+                    <a:blip r:embed="rId37"/>
+                    <a:stretch>
+                      <a:fillRect/>
+                    </a:stretch>
+                  </pic:blipFill>
+                  <pic:spPr>
+                    <a:xfrm>
+                      <a:off x="0" y="0"/>
+                      <a:ext cx="2810267" cy="2372056"/>
+                    </a:xfrm>
+                    <a:prstGeom prst="rect">
+                      <a:avLst/>
+                    </a:prstGeom>
+                  </pic:spPr>
+                </pic:pic>
+              </a:graphicData>
+            </a:graphic>
+          </wp:inline>
+        </w:drawing>
+      </w:r>
+    </w:p>
+    <w:p/>
+    <w:p>
+      <w:pPr>
+        <w:pStyle w:val="Ttulo3"/>
+        <w:numPr>
+          <w:ilvl w:val="0"/>
+          <w:numId w:val="6"/>
+        </w:numPr>
+      </w:pPr>
+      <w:r>
+        <w:t>Obtener el nombre de los empleados que están en el mismo proyecto que ‘DANIEL MEJIA’ y que sean mayores que él.</w:t>
+      </w:r>
+    </w:p>
+    <w:p>
+      <w:r>
+        <w:t xml:space="preserve">SELECT DISTINCT </w:t>
+      </w:r>
+      <w:proofErr w:type="spellStart"/>
+      <w:proofErr w:type="gramStart"/>
+      <w:r>
+        <w:t>empleado.NOMBRE</w:t>
+      </w:r>
+      <w:proofErr w:type="spellEnd"/>
+      <w:proofErr w:type="gramEnd"/>
+      <w:r>
+        <w:t xml:space="preserve">, </w:t>
+      </w:r>
+      <w:proofErr w:type="spellStart"/>
+      <w:r>
+        <w:t>empleado.APELLIDO</w:t>
+      </w:r>
+      <w:proofErr w:type="spellEnd"/>
+    </w:p>
+    <w:p>
+      <w:r>
+        <w:t xml:space="preserve">FROM empleado </w:t>
+      </w:r>
+    </w:p>
+    <w:p>
+      <w:r>
+        <w:t xml:space="preserve">JOIN </w:t>
+      </w:r>
+      <w:proofErr w:type="spellStart"/>
+      <w:r>
+        <w:t>empleado_proyecto</w:t>
+      </w:r>
+      <w:proofErr w:type="spellEnd"/>
+      <w:r>
+        <w:t xml:space="preserve"> </w:t>
+      </w:r>
+    </w:p>
+    <w:p>
+      <w:r>
+        <w:t xml:space="preserve">ON EMPLEADO.CEDULA_EMPLEADO = </w:t>
+      </w:r>
+      <w:proofErr w:type="spellStart"/>
+      <w:r>
+        <w:t>empleado_proyecto.FK_CEDULA_EMPLEADO</w:t>
+      </w:r>
+      <w:proofErr w:type="spellEnd"/>
+    </w:p>
+    <w:p>
+      <w:r>
+        <w:t xml:space="preserve">JOIN proyecto </w:t>
+      </w:r>
+    </w:p>
+    <w:p>
+      <w:r>
+        <w:t xml:space="preserve">ON </w:t>
+      </w:r>
+      <w:proofErr w:type="spellStart"/>
+      <w:r>
+        <w:t>empleado_proyecto.FK_NUMERO_PROYECTO</w:t>
+      </w:r>
+      <w:proofErr w:type="spellEnd"/>
+      <w:r>
+        <w:t xml:space="preserve"> = </w:t>
+      </w:r>
+      <w:proofErr w:type="spellStart"/>
+      <w:proofErr w:type="gramStart"/>
+      <w:r>
+        <w:t>proyecto.NUMERO</w:t>
+      </w:r>
+      <w:proofErr w:type="gramEnd"/>
+      <w:r>
+        <w:t>_PROYECTO</w:t>
+      </w:r>
+      <w:proofErr w:type="spellEnd"/>
+    </w:p>
+    <w:p>
+      <w:r>
+        <w:t xml:space="preserve">WHERE </w:t>
+      </w:r>
+      <w:proofErr w:type="spellStart"/>
+      <w:r>
+        <w:t>numero_proyecto</w:t>
+      </w:r>
+      <w:proofErr w:type="spellEnd"/>
+      <w:r>
+        <w:t xml:space="preserve"> </w:t>
+      </w:r>
+      <w:proofErr w:type="gramStart"/>
+      <w:r>
+        <w:t>IN(</w:t>
+      </w:r>
+      <w:proofErr w:type="gramEnd"/>
+    </w:p>
+    <w:p>
+      <w:r>
+        <w:tab/>
+      </w:r>
+      <w:r>
+        <w:tab/>
+        <w:t xml:space="preserve">SELECT </w:t>
+      </w:r>
+      <w:proofErr w:type="spellStart"/>
+      <w:proofErr w:type="gramStart"/>
+      <w:r>
+        <w:t>proyecto.NUMERO</w:t>
+      </w:r>
+      <w:proofErr w:type="gramEnd"/>
+      <w:r>
+        <w:t>_PROYECTO</w:t>
+      </w:r>
+      <w:proofErr w:type="spellEnd"/>
+    </w:p>
+    <w:p>
+      <w:r>
+        <w:tab/>
+      </w:r>
+      <w:r>
+        <w:tab/>
+        <w:t xml:space="preserve">FROM empleado </w:t>
+      </w:r>
+    </w:p>
+    <w:p>
+      <w:r>
+        <w:tab/>
+      </w:r>
+      <w:r>
+        <w:tab/>
+        <w:t xml:space="preserve">JOIN </w:t>
+      </w:r>
+      <w:proofErr w:type="spellStart"/>
+      <w:r>
+        <w:t>empleado_proyecto</w:t>
+      </w:r>
+      <w:proofErr w:type="spellEnd"/>
+      <w:r>
+        <w:t xml:space="preserve"> </w:t>
+      </w:r>
+    </w:p>
+    <w:p>
+      <w:r>
+        <w:tab/>
+      </w:r>
+      <w:r>
+        <w:tab/>
+        <w:t xml:space="preserve">ON EMPLEADO.CEDULA_EMPLEADO = </w:t>
+      </w:r>
+      <w:proofErr w:type="spellStart"/>
+      <w:r>
+        <w:t>empleado_proyecto.FK_CEDULA_EMPLEADO</w:t>
+      </w:r>
+      <w:proofErr w:type="spellEnd"/>
+    </w:p>
+    <w:p>
+      <w:r>
+        <w:tab/>
+      </w:r>
+      <w:r>
+        <w:tab/>
+        <w:t xml:space="preserve">JOIN proyecto </w:t>
+      </w:r>
+    </w:p>
+    <w:p>
+      <w:r>
+        <w:tab/>
+      </w:r>
+      <w:r>
+        <w:tab/>
+        <w:t xml:space="preserve">ON </w:t>
+      </w:r>
+      <w:proofErr w:type="spellStart"/>
+      <w:r>
+        <w:t>empleado_proyecto.FK_NUMERO_PROYECTO</w:t>
+      </w:r>
+      <w:proofErr w:type="spellEnd"/>
+      <w:r>
+        <w:t xml:space="preserve"> = </w:t>
+      </w:r>
+      <w:proofErr w:type="spellStart"/>
+      <w:proofErr w:type="gramStart"/>
+      <w:r>
+        <w:t>proyecto.NUMERO</w:t>
+      </w:r>
+      <w:proofErr w:type="gramEnd"/>
+      <w:r>
+        <w:t>_PROYECTO</w:t>
+      </w:r>
+      <w:proofErr w:type="spellEnd"/>
+    </w:p>
+    <w:p>
+      <w:r>
+        <w:lastRenderedPageBreak/>
+        <w:tab/>
+      </w:r>
+      <w:r>
+        <w:tab/>
+        <w:t xml:space="preserve">WHERE </w:t>
+      </w:r>
+      <w:proofErr w:type="spellStart"/>
+      <w:proofErr w:type="gramStart"/>
+      <w:r>
+        <w:t>empleado.CEDULA</w:t>
+      </w:r>
+      <w:proofErr w:type="gramEnd"/>
+      <w:r>
+        <w:t>_EMPLEADO</w:t>
+      </w:r>
+      <w:proofErr w:type="spellEnd"/>
+      <w:r>
+        <w:t xml:space="preserve"> = 123456789</w:t>
+      </w:r>
+    </w:p>
+    <w:p>
+      <w:r>
+        <w:t>)</w:t>
+      </w:r>
+    </w:p>
+    <w:p>
+      <w:r>
+        <w:t xml:space="preserve">AND </w:t>
+      </w:r>
+      <w:proofErr w:type="spellStart"/>
+      <w:proofErr w:type="gramStart"/>
+      <w:r>
+        <w:t>empleado.CEDULA</w:t>
+      </w:r>
+      <w:proofErr w:type="gramEnd"/>
+      <w:r>
+        <w:t>_EMPLEADO</w:t>
+      </w:r>
+      <w:proofErr w:type="spellEnd"/>
+      <w:r>
+        <w:t xml:space="preserve"> != 123456789</w:t>
+      </w:r>
+    </w:p>
+    <w:p>
+      <w:r>
+        <w:t xml:space="preserve">AND </w:t>
+      </w:r>
+      <w:proofErr w:type="spellStart"/>
+      <w:proofErr w:type="gramStart"/>
+      <w:r>
+        <w:t>empleado.FECHA</w:t>
+      </w:r>
+      <w:proofErr w:type="gramEnd"/>
+      <w:r>
+        <w:t>_NCTO</w:t>
+      </w:r>
+      <w:proofErr w:type="spellEnd"/>
+      <w:r>
+        <w:t xml:space="preserve"> &lt; (</w:t>
+      </w:r>
+    </w:p>
+    <w:p>
+      <w:r>
+        <w:tab/>
+        <w:t xml:space="preserve">SELECT </w:t>
+      </w:r>
+      <w:proofErr w:type="spellStart"/>
+      <w:proofErr w:type="gramStart"/>
+      <w:r>
+        <w:t>empleado.FECHA</w:t>
+      </w:r>
+      <w:proofErr w:type="gramEnd"/>
+      <w:r>
+        <w:t>_NCTO</w:t>
+      </w:r>
+      <w:proofErr w:type="spellEnd"/>
+    </w:p>
+    <w:p>
+      <w:r>
+        <w:t xml:space="preserve">    FROM empleado</w:t>
+      </w:r>
+    </w:p>
+    <w:p>
+      <w:r>
+        <w:t xml:space="preserve">    WHERE </w:t>
+      </w:r>
+      <w:proofErr w:type="spellStart"/>
+      <w:proofErr w:type="gramStart"/>
+      <w:r>
+        <w:t>empleado.CEDULA</w:t>
+      </w:r>
+      <w:proofErr w:type="gramEnd"/>
+      <w:r>
+        <w:t>_EMPLEADO</w:t>
+      </w:r>
+      <w:proofErr w:type="spellEnd"/>
+      <w:r>
+        <w:t xml:space="preserve"> = 123456789</w:t>
+      </w:r>
+    </w:p>
+    <w:p>
+      <w:r>
+        <w:t>)</w:t>
+      </w:r>
+    </w:p>
+    <w:p>
+      <w:r>
+        <w:drawing>
+          <wp:inline distT="0" distB="0" distL="0" distR="0" wp14:anchorId="28CDB66D" wp14:editId="76DC47BD">
+            <wp:extent cx="2162477" cy="1457528"/>
+            <wp:effectExtent l="0" t="0" r="9525" b="0"/>
+            <wp:docPr id="34" name="Imagen 34"/>
+            <wp:cNvGraphicFramePr>
+              <a:graphicFrameLocks xmlns:a="http://schemas.openxmlformats.org/drawingml/2006/main" noChangeAspect="1"/>
+            </wp:cNvGraphicFramePr>
+            <a:graphic xmlns:a="http://schemas.openxmlformats.org/drawingml/2006/main">
+              <a:graphicData uri="http://schemas.openxmlformats.org/drawingml/2006/picture">
+                <pic:pic xmlns:pic="http://schemas.openxmlformats.org/drawingml/2006/picture">
+                  <pic:nvPicPr>
+                    <pic:cNvPr id="1" name=""/>
+                    <pic:cNvPicPr/>
+                  </pic:nvPicPr>
+                  <pic:blipFill>
+                    <a:blip r:embed="rId38"/>
+                    <a:stretch>
+                      <a:fillRect/>
+                    </a:stretch>
+                  </pic:blipFill>
+                  <pic:spPr>
+                    <a:xfrm>
+                      <a:off x="0" y="0"/>
+                      <a:ext cx="2162477" cy="1457528"/>
+                    </a:xfrm>
+                    <a:prstGeom prst="rect">
+                      <a:avLst/>
+                    </a:prstGeom>
+                  </pic:spPr>
+                </pic:pic>
+              </a:graphicData>
+            </a:graphic>
+          </wp:inline>
+        </w:drawing>
+      </w:r>
+    </w:p>
+    <w:p/>
+    <w:p>
+      <w:pPr>
+        <w:pStyle w:val="Ttulo3"/>
+        <w:numPr>
+          <w:ilvl w:val="0"/>
+          <w:numId w:val="6"/>
+        </w:numPr>
+      </w:pPr>
+      <w:r>
+        <w:t xml:space="preserve">Obtener los empleados que tienen dependientes menores a </w:t>
+      </w:r>
+      <w:r>
+        <w:t>2</w:t>
+      </w:r>
+      <w:r>
+        <w:t>0 años y que ganan un salario mayor a 1.500.000</w:t>
+      </w:r>
+      <w:r>
+        <w:t>.</w:t>
+      </w:r>
+    </w:p>
+    <w:p>
+      <w:r>
+        <w:t xml:space="preserve">SELECT </w:t>
+      </w:r>
+      <w:proofErr w:type="spellStart"/>
+      <w:proofErr w:type="gramStart"/>
+      <w:r>
+        <w:t>empleado.NOMBRE</w:t>
+      </w:r>
+      <w:proofErr w:type="spellEnd"/>
+      <w:proofErr w:type="gramEnd"/>
+      <w:r>
+        <w:t xml:space="preserve">, </w:t>
+      </w:r>
+      <w:proofErr w:type="spellStart"/>
+      <w:r>
+        <w:t>empleado.APELLIDO</w:t>
+      </w:r>
+      <w:proofErr w:type="spellEnd"/>
+      <w:r>
+        <w:t xml:space="preserve">, </w:t>
+      </w:r>
+      <w:proofErr w:type="spellStart"/>
+      <w:r>
+        <w:t>dependiente.NOMBRE_DEPENDIENTE</w:t>
+      </w:r>
+      <w:proofErr w:type="spellEnd"/>
+    </w:p>
+    <w:p>
+      <w:r>
+        <w:t>FROM empleado</w:t>
+      </w:r>
+    </w:p>
+    <w:p>
+      <w:r>
+        <w:t xml:space="preserve">JOIN dependiente </w:t>
+      </w:r>
+    </w:p>
+    <w:p>
+      <w:r>
+        <w:t xml:space="preserve">ON </w:t>
+      </w:r>
+      <w:proofErr w:type="spellStart"/>
+      <w:proofErr w:type="gramStart"/>
+      <w:r>
+        <w:t>empleado.CEDULA</w:t>
+      </w:r>
+      <w:proofErr w:type="gramEnd"/>
+      <w:r>
+        <w:t>_EMPLEADO</w:t>
+      </w:r>
+      <w:proofErr w:type="spellEnd"/>
+      <w:r>
+        <w:t xml:space="preserve"> = </w:t>
+      </w:r>
+      <w:proofErr w:type="spellStart"/>
+      <w:r>
+        <w:t>dependiente.FK_CEDULA_EMPLEADO</w:t>
+      </w:r>
+      <w:proofErr w:type="spellEnd"/>
+    </w:p>
+    <w:p>
+      <w:r>
+        <w:t xml:space="preserve">WHERE </w:t>
+      </w:r>
+      <w:proofErr w:type="gramStart"/>
+      <w:r>
+        <w:t>TIMESTAMPDIFF(</w:t>
+      </w:r>
+      <w:proofErr w:type="gramEnd"/>
+      <w:r>
+        <w:t xml:space="preserve">YEAR, </w:t>
+      </w:r>
+      <w:proofErr w:type="spellStart"/>
+      <w:r>
+        <w:t>dependiente.FECHA_NCTO</w:t>
+      </w:r>
+      <w:proofErr w:type="spellEnd"/>
+      <w:r>
+        <w:t>, CURDATE()) &lt; 20</w:t>
+      </w:r>
+    </w:p>
+    <w:p>
+      <w:r>
+        <w:t>AND SALARIO &gt; 1500000;</w:t>
+      </w:r>
+    </w:p>
+    <w:p>
+      <w:r>
+        <w:drawing>
+          <wp:inline distT="0" distB="0" distL="0" distR="0" wp14:anchorId="05A86ECF" wp14:editId="29AF9E91">
+            <wp:extent cx="3448531" cy="704948"/>
+            <wp:effectExtent l="0" t="0" r="0" b="0"/>
+            <wp:docPr id="35" name="Imagen 35"/>
+            <wp:cNvGraphicFramePr>
+              <a:graphicFrameLocks xmlns:a="http://schemas.openxmlformats.org/drawingml/2006/main" noChangeAspect="1"/>
+            </wp:cNvGraphicFramePr>
+            <a:graphic xmlns:a="http://schemas.openxmlformats.org/drawingml/2006/main">
+              <a:graphicData uri="http://schemas.openxmlformats.org/drawingml/2006/picture">
+                <pic:pic xmlns:pic="http://schemas.openxmlformats.org/drawingml/2006/picture">
+                  <pic:nvPicPr>
+                    <pic:cNvPr id="1" name=""/>
+                    <pic:cNvPicPr/>
+                  </pic:nvPicPr>
+                  <pic:blipFill>
+                    <a:blip r:embed="rId39"/>
+                    <a:stretch>
+                      <a:fillRect/>
+                    </a:stretch>
+                  </pic:blipFill>
+                  <pic:spPr>
+                    <a:xfrm>
+                      <a:off x="0" y="0"/>
+                      <a:ext cx="3448531" cy="704948"/>
+                    </a:xfrm>
+                    <a:prstGeom prst="rect">
+                      <a:avLst/>
+                    </a:prstGeom>
+                  </pic:spPr>
+                </pic:pic>
+              </a:graphicData>
+            </a:graphic>
+          </wp:inline>
+        </w:drawing>
+      </w:r>
+    </w:p>
+    <w:p/>
+    <w:p>
+      <w:pPr>
+        <w:pStyle w:val="Ttulo3"/>
+        <w:numPr>
+          <w:ilvl w:val="0"/>
+          <w:numId w:val="6"/>
+        </w:numPr>
+      </w:pPr>
+      <w:r>
+        <w:t>Obtener los dependientes que nacieron en el año 1988 y que no son dependientes del empleado ‘DANIEL MEJIA’ o que son de sexo masculino.</w:t>
+      </w:r>
+    </w:p>
+    <w:p/>
+    <w:p/>
+    <w:p/>
+    <w:p>
       <w:bookmarkStart w:id="0" w:name="_GoBack"/>
       <w:bookmarkEnd w:id="0"/>
     </w:p>
+    <w:p/>
+    <w:p/>
+    <w:p/>
+    <w:p/>
+    <w:p/>
+    <w:p/>
+    <w:p/>
+    <w:p/>
+    <w:p/>
+    <w:p/>
+    <w:p/>
+    <w:p/>
+    <w:p/>
+    <w:p/>
+    <w:p/>
+    <w:p/>
+    <w:p/>
+    <w:p/>
+    <w:p/>
+    <w:p/>
+    <w:p/>
+    <w:p/>
+    <w:p/>
+    <w:p/>
+    <w:p/>
+    <w:p/>
+    <w:p/>
     <w:p/>
     <w:sectPr>
       <w:pgSz w:w="12240" w:h="15840"/>
@@ -2013,6 +3089,95 @@
 <file path=word/numbering.xml><?xml version="1.0" encoding="utf-8"?>
 <w:numbering xmlns:wpc="http://schemas.microsoft.com/office/word/2010/wordprocessingCanvas" xmlns:cx="http://schemas.microsoft.com/office/drawing/2014/chartex" xmlns:cx1="http://schemas.microsoft.com/office/drawing/2015/9/8/chartex" xmlns:cx2="http://schemas.microsoft.com/office/drawing/2015/10/21/chartex" xmlns:cx3="http://schemas.microsoft.com/office/drawing/2016/5/9/chartex" xmlns:cx4="http://schemas.microsoft.com/office/drawing/2016/5/10/chartex" xmlns:cx5="http://schemas.microsoft.com/office/drawing/2016/5/11/chartex" xmlns:cx6="http://schemas.microsoft.com/office/drawing/2016/5/12/chartex" xmlns:cx7="http://schemas.microsoft.com/office/drawing/2016/5/13/chartex" xmlns:cx8="http://schemas.microsoft.com/office/drawing/2016/5/14/chartex" xmlns:mc="http://schemas.openxmlformats.org/markup-compatibility/2006" xmlns:aink="http://schemas.microsoft.com/office/drawing/2016/ink" xmlns:am3d="http://schemas.microsoft.com/office/drawing/2017/model3d" xmlns:o="urn:schemas-microsoft-com:office:office" xmlns:r="http://schemas.openxmlformats.org/officeDocument/2006/relationships" xmlns:m="http://schemas.openxmlformats.org/officeDocument/2006/math" xmlns:v="urn:schemas-microsoft-com:vml" xmlns:wp14="http://schemas.microsoft.com/office/word/2010/wordprocessingDrawing" xmlns:wp="http://schemas.openxmlformats.org/drawingml/2006/wordprocessingDrawing" xmlns:w10="urn:schemas-microsoft-com:office:word" xmlns:w="http://schemas.openxmlformats.org/wordprocessingml/2006/main" xmlns:w14="http://schemas.microsoft.com/office/word/2010/wordml" xmlns:w15="http://schemas.microsoft.com/office/word/2012/wordml" xmlns:w16cid="http://schemas.microsoft.com/office/word/2016/wordml/cid" xmlns:w16se="http://schemas.microsoft.com/office/word/2015/wordml/symex" xmlns:wpg="http://schemas.microsoft.com/office/word/2010/wordprocessingGroup" xmlns:wpi="http://schemas.microsoft.com/office/word/2010/wordprocessingInk" xmlns:wne="http://schemas.microsoft.com/office/word/2006/wordml" xmlns:wps="http://schemas.microsoft.com/office/word/2010/wordprocessingShape" mc:Ignorable="w14 w15 w16se w16cid wp14">
   <w:abstractNum w:abstractNumId="0" w15:restartNumberingAfterBreak="0">
+    <w:nsid w:val="07615044"/>
+    <w:multiLevelType w:val="hybridMultilevel"/>
+    <w:tmpl w:val="A1C48212"/>
+    <w:lvl w:ilvl="0" w:tplc="240A000F">
+      <w:start w:val="1"/>
+      <w:numFmt w:val="decimal"/>
+      <w:lvlText w:val="%1."/>
+      <w:lvlJc w:val="left"/>
+      <w:pPr>
+        <w:ind w:left="720" w:hanging="360"/>
+      </w:pPr>
+      <w:rPr>
+        <w:rFonts w:hint="default"/>
+      </w:rPr>
+    </w:lvl>
+    <w:lvl w:ilvl="1" w:tplc="240A0019" w:tentative="1">
+      <w:start w:val="1"/>
+      <w:numFmt w:val="lowerLetter"/>
+      <w:lvlText w:val="%2."/>
+      <w:lvlJc w:val="left"/>
+      <w:pPr>
+        <w:ind w:left="1440" w:hanging="360"/>
+      </w:pPr>
+    </w:lvl>
+    <w:lvl w:ilvl="2" w:tplc="240A001B" w:tentative="1">
+      <w:start w:val="1"/>
+      <w:numFmt w:val="lowerRoman"/>
+      <w:lvlText w:val="%3."/>
+      <w:lvlJc w:val="right"/>
+      <w:pPr>
+        <w:ind w:left="2160" w:hanging="180"/>
+      </w:pPr>
+    </w:lvl>
+    <w:lvl w:ilvl="3" w:tplc="240A000F" w:tentative="1">
+      <w:start w:val="1"/>
+      <w:numFmt w:val="decimal"/>
+      <w:lvlText w:val="%4."/>
+      <w:lvlJc w:val="left"/>
+      <w:pPr>
+        <w:ind w:left="2880" w:hanging="360"/>
+      </w:pPr>
+    </w:lvl>
+    <w:lvl w:ilvl="4" w:tplc="240A0019" w:tentative="1">
+      <w:start w:val="1"/>
+      <w:numFmt w:val="lowerLetter"/>
+      <w:lvlText w:val="%5."/>
+      <w:lvlJc w:val="left"/>
+      <w:pPr>
+        <w:ind w:left="3600" w:hanging="360"/>
+      </w:pPr>
+    </w:lvl>
+    <w:lvl w:ilvl="5" w:tplc="240A001B" w:tentative="1">
+      <w:start w:val="1"/>
+      <w:numFmt w:val="lowerRoman"/>
+      <w:lvlText w:val="%6."/>
+      <w:lvlJc w:val="right"/>
+      <w:pPr>
+        <w:ind w:left="4320" w:hanging="180"/>
+      </w:pPr>
+    </w:lvl>
+    <w:lvl w:ilvl="6" w:tplc="240A000F" w:tentative="1">
+      <w:start w:val="1"/>
+      <w:numFmt w:val="decimal"/>
+      <w:lvlText w:val="%7."/>
+      <w:lvlJc w:val="left"/>
+      <w:pPr>
+        <w:ind w:left="5040" w:hanging="360"/>
+      </w:pPr>
+    </w:lvl>
+    <w:lvl w:ilvl="7" w:tplc="240A0019" w:tentative="1">
+      <w:start w:val="1"/>
+      <w:numFmt w:val="lowerLetter"/>
+      <w:lvlText w:val="%8."/>
+      <w:lvlJc w:val="left"/>
+      <w:pPr>
+        <w:ind w:left="5760" w:hanging="360"/>
+      </w:pPr>
+    </w:lvl>
+    <w:lvl w:ilvl="8" w:tplc="240A001B" w:tentative="1">
+      <w:start w:val="1"/>
+      <w:numFmt w:val="lowerRoman"/>
+      <w:lvlText w:val="%9."/>
+      <w:lvlJc w:val="right"/>
+      <w:pPr>
+        <w:ind w:left="6480" w:hanging="180"/>
+      </w:pPr>
+    </w:lvl>
+  </w:abstractNum>
+  <w:abstractNum w:abstractNumId="1" w15:restartNumberingAfterBreak="0">
     <w:nsid w:val="0A08086C"/>
     <w:multiLevelType w:val="hybridMultilevel"/>
     <w:tmpl w:val="A4F28590"/>
@@ -2101,7 +3266,7 @@
       </w:pPr>
     </w:lvl>
   </w:abstractNum>
-  <w:abstractNum w:abstractNumId="1" w15:restartNumberingAfterBreak="0">
+  <w:abstractNum w:abstractNumId="2" w15:restartNumberingAfterBreak="0">
     <w:nsid w:val="0C500E6C"/>
     <w:multiLevelType w:val="hybridMultilevel"/>
     <w:tmpl w:val="80F48980"/>
@@ -2190,7 +3355,7 @@
       </w:pPr>
     </w:lvl>
   </w:abstractNum>
-  <w:abstractNum w:abstractNumId="2" w15:restartNumberingAfterBreak="0">
+  <w:abstractNum w:abstractNumId="3" w15:restartNumberingAfterBreak="0">
     <w:nsid w:val="427A72C8"/>
     <w:multiLevelType w:val="hybridMultilevel"/>
     <w:tmpl w:val="2040B7FE"/>
@@ -2279,7 +3444,7 @@
       </w:pPr>
     </w:lvl>
   </w:abstractNum>
-  <w:abstractNum w:abstractNumId="3" w15:restartNumberingAfterBreak="0">
+  <w:abstractNum w:abstractNumId="4" w15:restartNumberingAfterBreak="0">
     <w:nsid w:val="49FB5F62"/>
     <w:multiLevelType w:val="hybridMultilevel"/>
     <w:tmpl w:val="789426EA"/>
@@ -2368,7 +3533,7 @@
       </w:pPr>
     </w:lvl>
   </w:abstractNum>
-  <w:abstractNum w:abstractNumId="4" w15:restartNumberingAfterBreak="0">
+  <w:abstractNum w:abstractNumId="5" w15:restartNumberingAfterBreak="0">
     <w:nsid w:val="67AE5A00"/>
     <w:multiLevelType w:val="hybridMultilevel"/>
     <w:tmpl w:val="0E4E2FC6"/>
@@ -2458,18 +3623,21 @@
     </w:lvl>
   </w:abstractNum>
   <w:num w:numId="1">
+    <w:abstractNumId w:val="2"/>
+  </w:num>
+  <w:num w:numId="2">
+    <w:abstractNumId w:val="3"/>
+  </w:num>
+  <w:num w:numId="3">
+    <w:abstractNumId w:val="4"/>
+  </w:num>
+  <w:num w:numId="4">
+    <w:abstractNumId w:val="5"/>
+  </w:num>
+  <w:num w:numId="5">
     <w:abstractNumId w:val="1"/>
   </w:num>
-  <w:num w:numId="2">
-    <w:abstractNumId w:val="2"/>
-  </w:num>
-  <w:num w:numId="3">
-    <w:abstractNumId w:val="3"/>
-  </w:num>
-  <w:num w:numId="4">
-    <w:abstractNumId w:val="4"/>
-  </w:num>
-  <w:num w:numId="5">
+  <w:num w:numId="6">
     <w:abstractNumId w:val="0"/>
   </w:num>
 </w:numbering>
@@ -2872,7 +4040,7 @@
   <w:style w:type="paragraph" w:default="1" w:styleId="Normal">
     <w:name w:val="Normal"/>
     <w:qFormat/>
-    <w:rsid w:val="00C5207A"/>
+    <w:rsid w:val="007679DA"/>
   </w:style>
   <w:style w:type="paragraph" w:styleId="Ttulo1">
     <w:name w:val="heading 1"/>

</xml_diff>